<commit_message>
adicionando item 5 template GQA
</commit_message>
<xml_diff>
--- a/Processo/Definição/Template GQA.docx
+++ b/Processo/Definição/Template GQA.docx
@@ -102,7 +102,19 @@
         <w:rPr>
           <w:rFonts w:ascii="Arial" w:hAnsi="Arial" w:cs="Arial"/>
         </w:rPr>
-        <w:t>Gerenciar a qualidade dos produtos e serviços oferecidos pela corporação.</w:t>
+        <w:t xml:space="preserve">Gerenciar </w:t>
+      </w:r>
+      <w:r>
+        <w:rPr>
+          <w:rFonts w:ascii="Arial" w:hAnsi="Arial" w:cs="Arial"/>
+        </w:rPr>
+        <w:t xml:space="preserve">e garantir </w:t>
+      </w:r>
+      <w:r>
+        <w:rPr>
+          <w:rFonts w:ascii="Arial" w:hAnsi="Arial" w:cs="Arial"/>
+        </w:rPr>
+        <w:t>a qualidade dos produtos e serviços oferecidos pela corporação.</w:t>
       </w:r>
     </w:p>
     <w:p>
@@ -423,8 +435,6 @@
           <w:rFonts w:ascii="Arial" w:hAnsi="Arial" w:cs="Arial"/>
         </w:rPr>
       </w:pPr>
-      <w:bookmarkStart w:id="0" w:name="_GoBack"/>
-      <w:bookmarkEnd w:id="0"/>
     </w:p>
     <w:tbl>
       <w:tblPr>
@@ -1013,44 +1023,6 @@
     </w:tbl>
     <w:p>
       <w:pPr>
-        <w:pStyle w:val="PargrafodaLista"/>
-        <w:ind w:left="360"/>
-        <w:rPr>
-          <w:rStyle w:val="Forte"/>
-          <w:rFonts w:ascii="Arial" w:hAnsi="Arial" w:cs="Arial"/>
-          <w:sz w:val="32"/>
-          <w:szCs w:val="32"/>
-        </w:rPr>
-      </w:pPr>
-    </w:p>
-    <w:p>
-      <w:pPr>
-        <w:pStyle w:val="PargrafodaLista"/>
-        <w:ind w:left="360"/>
-        <w:rPr>
-          <w:rStyle w:val="Forte"/>
-          <w:rFonts w:ascii="Arial" w:hAnsi="Arial" w:cs="Arial"/>
-          <w:sz w:val="32"/>
-          <w:szCs w:val="32"/>
-        </w:rPr>
-      </w:pPr>
-    </w:p>
-    <w:p>
-      <w:pPr>
-        <w:pStyle w:val="PargrafodaLista"/>
-        <w:ind w:left="360"/>
-        <w:rPr>
-          <w:rStyle w:val="Forte"/>
-          <w:rFonts w:ascii="Arial" w:hAnsi="Arial" w:cs="Arial"/>
-          <w:sz w:val="32"/>
-          <w:szCs w:val="32"/>
-        </w:rPr>
-      </w:pPr>
-    </w:p>
-    <w:p>
-      <w:pPr>
-        <w:pStyle w:val="PargrafodaLista"/>
-        <w:ind w:left="360"/>
         <w:rPr>
           <w:rStyle w:val="Forte"/>
           <w:rFonts w:ascii="Arial" w:hAnsi="Arial" w:cs="Arial"/>
@@ -1155,7 +1127,6 @@
                 <w:sz w:val="22"/>
                 <w:szCs w:val="22"/>
               </w:rPr>
-              <w:lastRenderedPageBreak/>
               <w:t>Formação</w:t>
             </w:r>
           </w:p>
@@ -1215,6 +1186,7 @@
                 <w:sz w:val="22"/>
                 <w:szCs w:val="22"/>
               </w:rPr>
+              <w:lastRenderedPageBreak/>
               <w:t>Conhecimentos</w:t>
             </w:r>
           </w:p>
@@ -1657,54 +1629,14 @@
     <w:p>
       <w:pPr>
         <w:ind w:left="360"/>
-        <w:jc w:val="both"/>
-        <w:rPr>
-          <w:rFonts w:ascii="Arial" w:hAnsi="Arial" w:cs="Arial"/>
+        <w:outlineLvl w:val="0"/>
+        <w:rPr>
+          <w:rFonts w:ascii="Arial" w:hAnsi="Arial" w:cs="Arial"/>
+          <w:b/>
         </w:rPr>
       </w:pPr>
       <w:r>
         <w:t> </w:t>
-      </w:r>
-      <w:proofErr w:type="gramStart"/>
-      <w:r>
-        <w:rPr>
-          <w:rFonts w:ascii="Arial" w:hAnsi="Arial" w:cs="Arial"/>
-        </w:rPr>
-        <w:t>&lt;Definir</w:t>
-      </w:r>
-      <w:proofErr w:type="gramEnd"/>
-      <w:r>
-        <w:rPr>
-          <w:rFonts w:ascii="Arial" w:hAnsi="Arial" w:cs="Arial"/>
-        </w:rPr>
-        <w:t xml:space="preserve"> os indicadores de desempenho do processo. Esses indicadores devem mostrar a eficiência e a eficácia do processo. &gt;</w:t>
-      </w:r>
-    </w:p>
-    <w:p>
-      <w:pPr>
-        <w:ind w:left="360"/>
-        <w:outlineLvl w:val="0"/>
-        <w:rPr>
-          <w:rFonts w:ascii="Arial" w:hAnsi="Arial" w:cs="Arial"/>
-          <w:b/>
-        </w:rPr>
-      </w:pPr>
-    </w:p>
-    <w:p>
-      <w:pPr>
-        <w:ind w:left="360"/>
-        <w:outlineLvl w:val="0"/>
-        <w:rPr>
-          <w:rFonts w:ascii="Arial" w:hAnsi="Arial" w:cs="Arial"/>
-          <w:b/>
-        </w:rPr>
-      </w:pPr>
-      <w:r>
-        <w:rPr>
-          <w:rFonts w:ascii="Arial" w:hAnsi="Arial" w:cs="Arial"/>
-          <w:b/>
-        </w:rPr>
-        <w:t>Modelo:</w:t>
       </w:r>
     </w:p>
     <w:tbl>
@@ -1772,7 +1704,17 @@
                 <w:sz w:val="22"/>
                 <w:szCs w:val="22"/>
               </w:rPr>
-              <w:t>&lt;Nome Indicador&gt;</w:t>
+              <w:t>Índice de avaliação dos processos - IAP</w:t>
+            </w:r>
+            <w:r>
+              <w:rPr>
+                <w:rStyle w:val="Forte"/>
+                <w:rFonts w:ascii="Arial" w:hAnsi="Arial" w:cs="Arial"/>
+                <w:b w:val="0"/>
+                <w:sz w:val="22"/>
+                <w:szCs w:val="22"/>
+              </w:rPr>
+              <w:t xml:space="preserve"> </w:t>
             </w:r>
           </w:p>
         </w:tc>
@@ -1823,27 +1765,25 @@
                 <w:szCs w:val="22"/>
               </w:rPr>
             </w:pPr>
-            <w:proofErr w:type="gramStart"/>
-            <w:r>
-              <w:rPr>
-                <w:rStyle w:val="Forte"/>
-                <w:rFonts w:ascii="Arial" w:hAnsi="Arial" w:cs="Arial"/>
-                <w:b w:val="0"/>
-                <w:sz w:val="22"/>
-                <w:szCs w:val="22"/>
-              </w:rPr>
-              <w:t>&lt;Descrever</w:t>
-            </w:r>
-            <w:proofErr w:type="gramEnd"/>
-            <w:r>
-              <w:rPr>
-                <w:rStyle w:val="Forte"/>
-                <w:rFonts w:ascii="Arial" w:hAnsi="Arial" w:cs="Arial"/>
-                <w:b w:val="0"/>
-                <w:sz w:val="22"/>
-                <w:szCs w:val="22"/>
-              </w:rPr>
-              <w:t xml:space="preserve"> o objetivo do indicador&gt;</w:t>
+            <w:r>
+              <w:rPr>
+                <w:rStyle w:val="Forte"/>
+                <w:rFonts w:ascii="Arial" w:hAnsi="Arial" w:cs="Arial"/>
+                <w:b w:val="0"/>
+                <w:sz w:val="22"/>
+                <w:szCs w:val="22"/>
+              </w:rPr>
+              <w:t>O índice deve cobrir a qualidade com o que os processos estão sendo realizados, com base no registro de não conformidades</w:t>
+            </w:r>
+            <w:r>
+              <w:rPr>
+                <w:rStyle w:val="Forte"/>
+                <w:rFonts w:ascii="Arial" w:hAnsi="Arial" w:cs="Arial"/>
+                <w:b w:val="0"/>
+                <w:sz w:val="22"/>
+                <w:szCs w:val="22"/>
+              </w:rPr>
+              <w:t xml:space="preserve"> </w:t>
             </w:r>
           </w:p>
         </w:tc>
@@ -1887,33 +1827,274 @@
               <w:rPr>
                 <w:rStyle w:val="Forte"/>
                 <w:rFonts w:ascii="Arial" w:hAnsi="Arial" w:cs="Arial"/>
-                <w:b w:val="0"/>
-                <w:sz w:val="22"/>
-                <w:szCs w:val="22"/>
-              </w:rPr>
-            </w:pPr>
-            <w:proofErr w:type="gramStart"/>
-            <w:r>
-              <w:rPr>
-                <w:rStyle w:val="Forte"/>
-                <w:rFonts w:ascii="Arial" w:hAnsi="Arial" w:cs="Arial"/>
-                <w:b w:val="0"/>
-                <w:sz w:val="22"/>
-                <w:szCs w:val="22"/>
-              </w:rPr>
-              <w:t>&lt;Descrever</w:t>
-            </w:r>
-            <w:proofErr w:type="gramEnd"/>
-            <w:r>
-              <w:rPr>
-                <w:rStyle w:val="Forte"/>
-                <w:rFonts w:ascii="Arial" w:hAnsi="Arial" w:cs="Arial"/>
-                <w:b w:val="0"/>
-                <w:sz w:val="22"/>
-                <w:szCs w:val="22"/>
-              </w:rPr>
-              <w:t xml:space="preserve"> como o indicador deve ser coletado. Onde buscar as informações e como realizar o cálculo&gt;</w:t>
-            </w:r>
+                <w:bCs w:val="0"/>
+                <w:sz w:val="22"/>
+                <w:szCs w:val="22"/>
+              </w:rPr>
+            </w:pPr>
+            <w:r>
+              <w:rPr>
+                <w:rStyle w:val="Forte"/>
+                <w:rFonts w:ascii="Arial" w:hAnsi="Arial" w:cs="Arial"/>
+                <w:bCs w:val="0"/>
+                <w:sz w:val="22"/>
+                <w:szCs w:val="22"/>
+              </w:rPr>
+              <w:t>Quando</w:t>
+            </w:r>
+          </w:p>
+          <w:p>
+            <w:pPr>
+              <w:rPr>
+                <w:rStyle w:val="Forte"/>
+                <w:rFonts w:ascii="Arial" w:hAnsi="Arial" w:cs="Arial"/>
+                <w:b w:val="0"/>
+                <w:sz w:val="22"/>
+                <w:szCs w:val="22"/>
+              </w:rPr>
+            </w:pPr>
+            <w:r>
+              <w:rPr>
+                <w:rStyle w:val="Forte"/>
+                <w:rFonts w:ascii="Arial" w:hAnsi="Arial" w:cs="Arial"/>
+                <w:b w:val="0"/>
+                <w:sz w:val="22"/>
+                <w:szCs w:val="22"/>
+              </w:rPr>
+              <w:t xml:space="preserve">Ao realizar a atividade </w:t>
+            </w:r>
+            <w:r>
+              <w:rPr>
+                <w:rStyle w:val="Forte"/>
+                <w:rFonts w:ascii="Arial" w:hAnsi="Arial" w:cs="Arial"/>
+                <w:b w:val="0"/>
+                <w:sz w:val="22"/>
+                <w:szCs w:val="22"/>
+              </w:rPr>
+              <w:t>avaliar processos</w:t>
+            </w:r>
+          </w:p>
+          <w:p>
+            <w:pPr>
+              <w:rPr>
+                <w:rStyle w:val="Forte"/>
+                <w:rFonts w:ascii="Arial" w:hAnsi="Arial" w:cs="Arial"/>
+                <w:bCs w:val="0"/>
+                <w:sz w:val="22"/>
+                <w:szCs w:val="22"/>
+              </w:rPr>
+            </w:pPr>
+            <w:r>
+              <w:rPr>
+                <w:rStyle w:val="Forte"/>
+                <w:rFonts w:ascii="Arial" w:hAnsi="Arial" w:cs="Arial"/>
+                <w:bCs w:val="0"/>
+                <w:sz w:val="22"/>
+                <w:szCs w:val="22"/>
+              </w:rPr>
+              <w:t>Quem</w:t>
+            </w:r>
+          </w:p>
+          <w:p>
+            <w:pPr>
+              <w:rPr>
+                <w:rStyle w:val="Forte"/>
+                <w:rFonts w:ascii="Arial" w:hAnsi="Arial" w:cs="Arial"/>
+                <w:b w:val="0"/>
+                <w:sz w:val="22"/>
+                <w:szCs w:val="22"/>
+              </w:rPr>
+            </w:pPr>
+            <w:r>
+              <w:rPr>
+                <w:rStyle w:val="Forte"/>
+                <w:rFonts w:ascii="Arial" w:hAnsi="Arial" w:cs="Arial"/>
+                <w:b w:val="0"/>
+                <w:sz w:val="22"/>
+                <w:szCs w:val="22"/>
+              </w:rPr>
+              <w:t>Grupo de Garantia de Qualidade (GGQ)</w:t>
+            </w:r>
+          </w:p>
+          <w:p>
+            <w:pPr>
+              <w:rPr>
+                <w:rStyle w:val="Forte"/>
+                <w:rFonts w:ascii="Arial" w:hAnsi="Arial" w:cs="Arial"/>
+                <w:bCs w:val="0"/>
+                <w:sz w:val="22"/>
+                <w:szCs w:val="22"/>
+              </w:rPr>
+            </w:pPr>
+            <w:r>
+              <w:rPr>
+                <w:rStyle w:val="Forte"/>
+                <w:rFonts w:ascii="Arial" w:hAnsi="Arial" w:cs="Arial"/>
+                <w:bCs w:val="0"/>
+                <w:sz w:val="22"/>
+                <w:szCs w:val="22"/>
+              </w:rPr>
+              <w:t>Como</w:t>
+            </w:r>
+          </w:p>
+          <w:p>
+            <w:pPr>
+              <w:rPr>
+                <w:rStyle w:val="Forte"/>
+                <w:rFonts w:ascii="Arial" w:hAnsi="Arial" w:cs="Arial"/>
+                <w:b w:val="0"/>
+                <w:bCs w:val="0"/>
+                <w:sz w:val="22"/>
+                <w:szCs w:val="22"/>
+              </w:rPr>
+            </w:pPr>
+            <w:r>
+              <w:rPr>
+                <w:rStyle w:val="Forte"/>
+                <w:rFonts w:ascii="Arial" w:hAnsi="Arial" w:cs="Arial"/>
+                <w:b w:val="0"/>
+                <w:bCs w:val="0"/>
+                <w:sz w:val="22"/>
+                <w:szCs w:val="22"/>
+              </w:rPr>
+              <w:t>Deve-se coletar:</w:t>
+            </w:r>
+          </w:p>
+          <w:p>
+            <w:pPr>
+              <w:rPr>
+                <w:rStyle w:val="Forte"/>
+                <w:rFonts w:ascii="Arial" w:hAnsi="Arial" w:cs="Arial"/>
+                <w:b w:val="0"/>
+                <w:bCs w:val="0"/>
+                <w:sz w:val="22"/>
+                <w:szCs w:val="22"/>
+              </w:rPr>
+            </w:pPr>
+            <w:r>
+              <w:rPr>
+                <w:rStyle w:val="Forte"/>
+                <w:rFonts w:ascii="Arial" w:hAnsi="Arial" w:cs="Arial"/>
+                <w:b w:val="0"/>
+                <w:bCs w:val="0"/>
+                <w:sz w:val="22"/>
+                <w:szCs w:val="22"/>
+              </w:rPr>
+              <w:t>Número total de processos – NTP</w:t>
+            </w:r>
+          </w:p>
+          <w:p>
+            <w:pPr>
+              <w:rPr>
+                <w:rStyle w:val="Forte"/>
+                <w:rFonts w:ascii="Arial" w:hAnsi="Arial" w:cs="Arial"/>
+                <w:b w:val="0"/>
+                <w:bCs w:val="0"/>
+                <w:sz w:val="22"/>
+                <w:szCs w:val="22"/>
+              </w:rPr>
+            </w:pPr>
+            <w:r>
+              <w:rPr>
+                <w:rStyle w:val="Forte"/>
+                <w:rFonts w:ascii="Arial" w:hAnsi="Arial" w:cs="Arial"/>
+                <w:b w:val="0"/>
+                <w:bCs w:val="0"/>
+                <w:sz w:val="22"/>
+                <w:szCs w:val="22"/>
+              </w:rPr>
+              <w:t>Número total de não conformidade – NTNC</w:t>
+            </w:r>
+          </w:p>
+          <w:p>
+            <w:pPr>
+              <w:rPr>
+                <w:rStyle w:val="Forte"/>
+                <w:rFonts w:ascii="Arial" w:hAnsi="Arial" w:cs="Arial"/>
+                <w:b w:val="0"/>
+                <w:bCs w:val="0"/>
+                <w:sz w:val="22"/>
+                <w:szCs w:val="22"/>
+              </w:rPr>
+            </w:pPr>
+          </w:p>
+          <w:p>
+            <w:pPr>
+              <w:rPr>
+                <w:rStyle w:val="Forte"/>
+                <w:rFonts w:ascii="Arial" w:hAnsi="Arial" w:cs="Arial"/>
+                <w:b w:val="0"/>
+                <w:bCs w:val="0"/>
+                <w:sz w:val="22"/>
+                <w:szCs w:val="22"/>
+              </w:rPr>
+            </w:pPr>
+            <w:r>
+              <w:rPr>
+                <w:rStyle w:val="Forte"/>
+                <w:rFonts w:ascii="Arial" w:hAnsi="Arial" w:cs="Arial"/>
+                <w:b w:val="0"/>
+                <w:bCs w:val="0"/>
+                <w:sz w:val="22"/>
+                <w:szCs w:val="22"/>
+              </w:rPr>
+              <w:t>IAP = (</w:t>
+            </w:r>
+            <w:r>
+              <w:rPr>
+                <w:rStyle w:val="Forte"/>
+                <w:rFonts w:ascii="Arial" w:hAnsi="Arial" w:cs="Arial"/>
+                <w:b w:val="0"/>
+                <w:bCs w:val="0"/>
+                <w:sz w:val="22"/>
+                <w:szCs w:val="22"/>
+              </w:rPr>
+              <w:t>NTNC</w:t>
+            </w:r>
+            <w:r>
+              <w:rPr>
+                <w:rStyle w:val="Forte"/>
+                <w:rFonts w:ascii="Arial" w:hAnsi="Arial" w:cs="Arial"/>
+                <w:b w:val="0"/>
+                <w:bCs w:val="0"/>
+                <w:sz w:val="22"/>
+                <w:szCs w:val="22"/>
+              </w:rPr>
+              <w:t>/</w:t>
+            </w:r>
+            <w:r>
+              <w:rPr>
+                <w:rStyle w:val="Forte"/>
+                <w:rFonts w:ascii="Arial" w:hAnsi="Arial" w:cs="Arial"/>
+                <w:b w:val="0"/>
+                <w:bCs w:val="0"/>
+                <w:sz w:val="22"/>
+                <w:szCs w:val="22"/>
+              </w:rPr>
+              <w:t xml:space="preserve"> NTP) </w:t>
+            </w:r>
+            <w:r>
+              <w:rPr>
+                <w:rStyle w:val="Forte"/>
+                <w:rFonts w:ascii="Arial" w:hAnsi="Arial" w:cs="Arial"/>
+                <w:b w:val="0"/>
+                <w:bCs w:val="0"/>
+                <w:sz w:val="22"/>
+                <w:szCs w:val="22"/>
+              </w:rPr>
+              <w:t>*100.</w:t>
+            </w:r>
+          </w:p>
+          <w:p>
+            <w:pPr>
+              <w:rPr>
+                <w:rStyle w:val="Forte"/>
+                <w:rFonts w:ascii="Arial" w:hAnsi="Arial" w:cs="Arial"/>
+                <w:b w:val="0"/>
+                <w:sz w:val="22"/>
+                <w:szCs w:val="22"/>
+              </w:rPr>
+            </w:pPr>
           </w:p>
         </w:tc>
       </w:tr>
@@ -1961,27 +2142,89 @@
                 <w:szCs w:val="22"/>
               </w:rPr>
             </w:pPr>
-            <w:proofErr w:type="gramStart"/>
-            <w:r>
-              <w:rPr>
-                <w:rStyle w:val="Forte"/>
-                <w:rFonts w:ascii="Arial" w:hAnsi="Arial" w:cs="Arial"/>
-                <w:b w:val="0"/>
-                <w:sz w:val="22"/>
-                <w:szCs w:val="22"/>
-              </w:rPr>
-              <w:t>&lt;Descrever</w:t>
-            </w:r>
-            <w:proofErr w:type="gramEnd"/>
-            <w:r>
-              <w:rPr>
-                <w:rStyle w:val="Forte"/>
-                <w:rFonts w:ascii="Arial" w:hAnsi="Arial" w:cs="Arial"/>
-                <w:b w:val="0"/>
-                <w:sz w:val="22"/>
-                <w:szCs w:val="22"/>
-              </w:rPr>
-              <w:t xml:space="preserve"> um contexto para análise do indicador. Exemplo, definir faixa de classificação ALTO, MÉDIO, BAIXO&gt;</w:t>
+            <w:r>
+              <w:rPr>
+                <w:rStyle w:val="Forte"/>
+                <w:rFonts w:ascii="Arial" w:hAnsi="Arial" w:cs="Arial"/>
+                <w:b w:val="0"/>
+                <w:sz w:val="22"/>
+                <w:szCs w:val="22"/>
+              </w:rPr>
+              <w:t>IAP &lt;= 10% BAIXO</w:t>
+            </w:r>
+          </w:p>
+          <w:p>
+            <w:pPr>
+              <w:rPr>
+                <w:rStyle w:val="Forte"/>
+                <w:rFonts w:ascii="Arial" w:hAnsi="Arial" w:cs="Arial"/>
+                <w:b w:val="0"/>
+                <w:sz w:val="22"/>
+                <w:szCs w:val="22"/>
+              </w:rPr>
+            </w:pPr>
+            <w:r>
+              <w:rPr>
+                <w:rStyle w:val="Forte"/>
+                <w:rFonts w:ascii="Arial" w:hAnsi="Arial" w:cs="Arial"/>
+                <w:b w:val="0"/>
+                <w:sz w:val="22"/>
+                <w:szCs w:val="22"/>
+              </w:rPr>
+              <w:t>IAP&lt;= 30% MÉDIO</w:t>
+            </w:r>
+          </w:p>
+          <w:p>
+            <w:pPr>
+              <w:rPr>
+                <w:rStyle w:val="Forte"/>
+                <w:rFonts w:ascii="Arial" w:hAnsi="Arial" w:cs="Arial"/>
+                <w:b w:val="0"/>
+                <w:sz w:val="22"/>
+                <w:szCs w:val="22"/>
+              </w:rPr>
+            </w:pPr>
+            <w:r>
+              <w:rPr>
+                <w:rStyle w:val="Forte"/>
+                <w:rFonts w:ascii="Arial" w:hAnsi="Arial" w:cs="Arial"/>
+                <w:b w:val="0"/>
+                <w:sz w:val="22"/>
+                <w:szCs w:val="22"/>
+              </w:rPr>
+              <w:t>IAP &gt;   30% ALTO</w:t>
+            </w:r>
+          </w:p>
+          <w:p>
+            <w:pPr>
+              <w:rPr>
+                <w:rStyle w:val="Forte"/>
+                <w:rFonts w:ascii="Arial" w:hAnsi="Arial" w:cs="Arial"/>
+                <w:b w:val="0"/>
+                <w:sz w:val="22"/>
+                <w:szCs w:val="22"/>
+              </w:rPr>
+            </w:pPr>
+          </w:p>
+          <w:p>
+            <w:pPr>
+              <w:rPr>
+                <w:rStyle w:val="Forte"/>
+                <w:rFonts w:ascii="Arial" w:hAnsi="Arial" w:cs="Arial"/>
+                <w:b w:val="0"/>
+                <w:sz w:val="22"/>
+                <w:szCs w:val="22"/>
+              </w:rPr>
+            </w:pPr>
+            <w:r>
+              <w:rPr>
+                <w:rStyle w:val="Forte"/>
+                <w:rFonts w:ascii="Arial" w:hAnsi="Arial" w:cs="Arial"/>
+                <w:b w:val="0"/>
+                <w:sz w:val="22"/>
+                <w:szCs w:val="22"/>
+              </w:rPr>
+              <w:t>A Meta é obter IAP BAIXO</w:t>
             </w:r>
           </w:p>
         </w:tc>
@@ -1997,27 +2240,12 @@
     </w:p>
     <w:p>
       <w:pPr>
-        <w:ind w:left="360"/>
         <w:outlineLvl w:val="0"/>
         <w:rPr>
           <w:rFonts w:ascii="Arial" w:hAnsi="Arial" w:cs="Arial"/>
           <w:b/>
         </w:rPr>
       </w:pPr>
-      <w:r>
-        <w:rPr>
-          <w:rFonts w:ascii="Arial" w:hAnsi="Arial" w:cs="Arial"/>
-          <w:b/>
-        </w:rPr>
-        <w:t>Exemplo</w:t>
-      </w:r>
-      <w:r>
-        <w:rPr>
-          <w:rFonts w:ascii="Arial" w:hAnsi="Arial" w:cs="Arial"/>
-          <w:b/>
-        </w:rPr>
-        <w:t>:</w:t>
-      </w:r>
     </w:p>
     <w:tbl>
       <w:tblPr>
@@ -2084,27 +2312,7 @@
                 <w:sz w:val="22"/>
                 <w:szCs w:val="22"/>
               </w:rPr>
-              <w:t>ICB</w:t>
-            </w:r>
-            <w:r>
-              <w:rPr>
-                <w:rStyle w:val="Forte"/>
-                <w:rFonts w:ascii="Arial" w:hAnsi="Arial" w:cs="Arial"/>
-                <w:b w:val="0"/>
-                <w:sz w:val="22"/>
-                <w:szCs w:val="22"/>
-              </w:rPr>
-              <w:t>-</w:t>
-            </w:r>
-            <w:r>
-              <w:rPr>
-                <w:rStyle w:val="Forte"/>
-                <w:rFonts w:ascii="Arial" w:hAnsi="Arial" w:cs="Arial"/>
-                <w:b w:val="0"/>
-                <w:sz w:val="22"/>
-                <w:szCs w:val="22"/>
-              </w:rPr>
-              <w:t>Índice de Inconsistência dos Itens de Configuração da Baseline</w:t>
+              <w:t>Índice do Gerente de Qualidade - IGQ</w:t>
             </w:r>
           </w:p>
         </w:tc>
@@ -2163,17 +2371,7 @@
                 <w:sz w:val="22"/>
                 <w:szCs w:val="22"/>
               </w:rPr>
-              <w:t>G</w:t>
-            </w:r>
-            <w:r>
-              <w:rPr>
-                <w:rStyle w:val="Forte"/>
-                <w:rFonts w:ascii="Arial" w:hAnsi="Arial" w:cs="Arial"/>
-                <w:b w:val="0"/>
-                <w:sz w:val="22"/>
-                <w:szCs w:val="22"/>
-              </w:rPr>
-              <w:t>arantir que o conteúdo dos produtos definidos nas baselines estejam corretos.</w:t>
+              <w:t>Garantir que o Gerente de Qualidade está exercendo seu papel de formar corretar.</w:t>
             </w:r>
           </w:p>
         </w:tc>
@@ -2251,7 +2449,7 @@
                 <w:sz w:val="22"/>
                 <w:szCs w:val="22"/>
               </w:rPr>
-              <w:t>Ao realizar a atividade Auditar Baseline</w:t>
+              <w:t>Na saída da atividade de Ações Corretivas</w:t>
             </w:r>
           </w:p>
           <w:p>
@@ -2293,7 +2491,7 @@
                 <w:sz w:val="22"/>
                 <w:szCs w:val="22"/>
               </w:rPr>
-              <w:t>Auditor de Configuração</w:t>
+              <w:t>O índice é obtido automaticamente</w:t>
             </w:r>
           </w:p>
           <w:p>
@@ -2335,233 +2533,139 @@
                 <w:sz w:val="22"/>
                 <w:szCs w:val="22"/>
               </w:rPr>
-              <w:t>Coletar o</w:t>
-            </w:r>
-            <w:r>
-              <w:rPr>
-                <w:rStyle w:val="Forte"/>
-                <w:rFonts w:ascii="Arial" w:hAnsi="Arial" w:cs="Arial"/>
-                <w:b w:val="0"/>
-                <w:sz w:val="22"/>
-                <w:szCs w:val="22"/>
-              </w:rPr>
-              <w:t xml:space="preserve"> </w:t>
-            </w:r>
-            <w:r>
-              <w:rPr>
-                <w:rStyle w:val="Forte"/>
-                <w:rFonts w:ascii="Arial" w:hAnsi="Arial" w:cs="Arial"/>
-                <w:b w:val="0"/>
-                <w:sz w:val="22"/>
-                <w:szCs w:val="22"/>
-              </w:rPr>
-              <w:t>QIC</w:t>
-            </w:r>
-            <w:r>
-              <w:rPr>
-                <w:rStyle w:val="Forte"/>
-                <w:rFonts w:ascii="Arial" w:hAnsi="Arial" w:cs="Arial"/>
-                <w:b w:val="0"/>
-                <w:sz w:val="22"/>
-                <w:szCs w:val="22"/>
-              </w:rPr>
-              <w:t xml:space="preserve"> - Quantidade de Itens de Configuração da Baseline</w:t>
-            </w:r>
-            <w:r>
-              <w:rPr>
-                <w:rStyle w:val="Forte"/>
-                <w:rFonts w:ascii="Arial" w:hAnsi="Arial" w:cs="Arial"/>
-                <w:b w:val="0"/>
-                <w:sz w:val="22"/>
-                <w:szCs w:val="22"/>
-              </w:rPr>
-              <w:t xml:space="preserve"> no Plano de Configuração, aba “Itens de Configuração”.</w:t>
-            </w:r>
-          </w:p>
-          <w:p>
-            <w:pPr>
-              <w:rPr>
-                <w:rStyle w:val="Forte"/>
-                <w:rFonts w:ascii="Arial" w:hAnsi="Arial" w:cs="Arial"/>
-                <w:b w:val="0"/>
-                <w:sz w:val="22"/>
-                <w:szCs w:val="22"/>
-              </w:rPr>
-            </w:pPr>
-          </w:p>
-          <w:p>
-            <w:pPr>
-              <w:rPr>
-                <w:rStyle w:val="Forte"/>
-                <w:rFonts w:ascii="Arial" w:hAnsi="Arial" w:cs="Arial"/>
-                <w:b w:val="0"/>
-                <w:sz w:val="22"/>
-                <w:szCs w:val="22"/>
-              </w:rPr>
-            </w:pPr>
-            <w:r>
-              <w:rPr>
-                <w:rStyle w:val="Forte"/>
-                <w:rFonts w:ascii="Arial" w:hAnsi="Arial" w:cs="Arial"/>
-                <w:b w:val="0"/>
-                <w:sz w:val="22"/>
-                <w:szCs w:val="22"/>
-              </w:rPr>
-              <w:t xml:space="preserve">Coletar o </w:t>
-            </w:r>
-            <w:r>
-              <w:rPr>
-                <w:rStyle w:val="Forte"/>
-                <w:rFonts w:ascii="Arial" w:hAnsi="Arial" w:cs="Arial"/>
-                <w:b w:val="0"/>
-                <w:sz w:val="22"/>
-                <w:szCs w:val="22"/>
-              </w:rPr>
-              <w:t>QICI - Quantidade de Itens de Configuraçã</w:t>
-            </w:r>
-            <w:r>
-              <w:rPr>
-                <w:rStyle w:val="Forte"/>
-                <w:rFonts w:ascii="Arial" w:hAnsi="Arial" w:cs="Arial"/>
-                <w:b w:val="0"/>
-                <w:sz w:val="22"/>
-                <w:szCs w:val="22"/>
-              </w:rPr>
-              <w:t xml:space="preserve">o Inconsistentes no </w:t>
-            </w:r>
-            <w:r>
-              <w:rPr>
-                <w:rStyle w:val="Forte"/>
-                <w:rFonts w:ascii="Arial" w:hAnsi="Arial" w:cs="Arial"/>
-                <w:b w:val="0"/>
-                <w:sz w:val="22"/>
-                <w:szCs w:val="22"/>
-              </w:rPr>
-              <w:t xml:space="preserve">CKAC - Checklist de Auditoria de Configuração na coluna "Consistentes" na linha referente a "Baseline Auditada". </w:t>
-            </w:r>
-          </w:p>
-          <w:p>
-            <w:pPr>
-              <w:rPr>
-                <w:rStyle w:val="Forte"/>
-                <w:rFonts w:ascii="Arial" w:hAnsi="Arial" w:cs="Arial"/>
-                <w:b w:val="0"/>
-                <w:sz w:val="22"/>
-                <w:szCs w:val="22"/>
-              </w:rPr>
-            </w:pPr>
-          </w:p>
-          <w:p>
-            <w:pPr>
-              <w:rPr>
-                <w:rStyle w:val="Forte"/>
-                <w:rFonts w:ascii="Arial" w:hAnsi="Arial" w:cs="Arial"/>
-                <w:b w:val="0"/>
-                <w:sz w:val="22"/>
-                <w:szCs w:val="22"/>
-              </w:rPr>
-            </w:pPr>
-            <w:r>
-              <w:rPr>
-                <w:rStyle w:val="Forte"/>
-                <w:rFonts w:ascii="Arial" w:hAnsi="Arial" w:cs="Arial"/>
-                <w:b w:val="0"/>
-                <w:sz w:val="22"/>
-                <w:szCs w:val="22"/>
-              </w:rPr>
-              <w:t>ICB</w:t>
-            </w:r>
-            <w:r>
-              <w:rPr>
-                <w:rStyle w:val="Forte"/>
-                <w:rFonts w:ascii="Arial" w:hAnsi="Arial" w:cs="Arial"/>
-                <w:b w:val="0"/>
-                <w:sz w:val="22"/>
-                <w:szCs w:val="22"/>
-              </w:rPr>
-              <w:t xml:space="preserve"> = </w:t>
-            </w:r>
-            <w:r>
-              <w:rPr>
-                <w:rStyle w:val="Forte"/>
-                <w:rFonts w:ascii="Arial" w:hAnsi="Arial" w:cs="Arial"/>
-                <w:b w:val="0"/>
-                <w:sz w:val="22"/>
-                <w:szCs w:val="22"/>
-              </w:rPr>
-              <w:t>QICI</w:t>
-            </w:r>
-            <w:r>
-              <w:rPr>
-                <w:rStyle w:val="Forte"/>
-                <w:rFonts w:ascii="Arial" w:hAnsi="Arial" w:cs="Arial"/>
-                <w:b w:val="0"/>
-                <w:sz w:val="22"/>
-                <w:szCs w:val="22"/>
-              </w:rPr>
-              <w:t xml:space="preserve"> / </w:t>
-            </w:r>
-            <w:r>
-              <w:rPr>
-                <w:rStyle w:val="Forte"/>
-                <w:rFonts w:ascii="Arial" w:hAnsi="Arial" w:cs="Arial"/>
-                <w:b w:val="0"/>
-                <w:sz w:val="22"/>
-                <w:szCs w:val="22"/>
-              </w:rPr>
-              <w:t>QIC</w:t>
-            </w:r>
-          </w:p>
-          <w:p>
-            <w:pPr>
-              <w:rPr>
-                <w:rStyle w:val="Forte"/>
-                <w:rFonts w:ascii="Arial" w:hAnsi="Arial" w:cs="Arial"/>
-                <w:b w:val="0"/>
-                <w:sz w:val="22"/>
-                <w:szCs w:val="22"/>
-              </w:rPr>
-            </w:pPr>
-          </w:p>
-          <w:p>
-            <w:pPr>
-              <w:rPr>
-                <w:rStyle w:val="Forte"/>
-                <w:rFonts w:ascii="Arial" w:hAnsi="Arial" w:cs="Arial"/>
-                <w:b w:val="0"/>
-                <w:sz w:val="22"/>
-                <w:szCs w:val="22"/>
-              </w:rPr>
-            </w:pPr>
-            <w:r>
-              <w:rPr>
-                <w:rStyle w:val="Forte"/>
-                <w:rFonts w:ascii="Arial" w:hAnsi="Arial" w:cs="Arial"/>
-                <w:b w:val="0"/>
-                <w:sz w:val="22"/>
-                <w:szCs w:val="22"/>
-              </w:rPr>
-              <w:t xml:space="preserve">O QICI e o QIC são armazenados no </w:t>
-            </w:r>
-            <w:r>
-              <w:rPr>
-                <w:rStyle w:val="Forte"/>
-                <w:rFonts w:ascii="Arial" w:hAnsi="Arial" w:cs="Arial"/>
-                <w:b w:val="0"/>
-                <w:sz w:val="22"/>
-                <w:szCs w:val="22"/>
-              </w:rPr>
-              <w:t>CKAC - Checklist de Auditoria de Configuração</w:t>
-            </w:r>
-            <w:r>
-              <w:rPr>
-                <w:rStyle w:val="Forte"/>
-                <w:rFonts w:ascii="Arial" w:hAnsi="Arial" w:cs="Arial"/>
-                <w:b w:val="0"/>
-                <w:sz w:val="22"/>
-                <w:szCs w:val="22"/>
-              </w:rPr>
-              <w:t xml:space="preserve"> e o ICB é calculado automaticamente pela planilha.</w:t>
+              <w:t>O índice é obtido com saída de cada ação corretiva, usa-se um contador para monitorar o número de ações proposta pelo gerente.</w:t>
+            </w:r>
+          </w:p>
+          <w:p>
+            <w:pPr>
+              <w:rPr>
+                <w:rStyle w:val="Forte"/>
+                <w:rFonts w:ascii="Arial" w:hAnsi="Arial" w:cs="Arial"/>
+                <w:b w:val="0"/>
+                <w:sz w:val="22"/>
+                <w:szCs w:val="22"/>
+              </w:rPr>
+            </w:pPr>
+          </w:p>
+          <w:p>
+            <w:pPr>
+              <w:rPr>
+                <w:rStyle w:val="Forte"/>
+                <w:rFonts w:ascii="Arial" w:hAnsi="Arial" w:cs="Arial"/>
+                <w:b w:val="0"/>
+                <w:sz w:val="22"/>
+                <w:szCs w:val="22"/>
+              </w:rPr>
+            </w:pPr>
+            <w:r>
+              <w:rPr>
+                <w:rStyle w:val="Forte"/>
+                <w:rFonts w:ascii="Arial" w:hAnsi="Arial" w:cs="Arial"/>
+                <w:b w:val="0"/>
+                <w:sz w:val="22"/>
+                <w:szCs w:val="22"/>
+              </w:rPr>
+              <w:t xml:space="preserve">Número de ações proposta pelo gerente - </w:t>
+            </w:r>
+            <w:proofErr w:type="spellStart"/>
+            <w:r>
+              <w:rPr>
+                <w:rStyle w:val="Forte"/>
+                <w:rFonts w:ascii="Arial" w:hAnsi="Arial" w:cs="Arial"/>
+                <w:b w:val="0"/>
+                <w:sz w:val="22"/>
+                <w:szCs w:val="22"/>
+              </w:rPr>
+              <w:t>ContNAP</w:t>
+            </w:r>
+            <w:proofErr w:type="spellEnd"/>
+          </w:p>
+          <w:p>
+            <w:pPr>
+              <w:rPr>
+                <w:rStyle w:val="Forte"/>
+                <w:rFonts w:ascii="Arial" w:hAnsi="Arial" w:cs="Arial"/>
+                <w:b w:val="0"/>
+                <w:sz w:val="22"/>
+                <w:szCs w:val="22"/>
+              </w:rPr>
+            </w:pPr>
+            <w:r>
+              <w:rPr>
+                <w:rStyle w:val="Forte"/>
+                <w:rFonts w:ascii="Arial" w:hAnsi="Arial" w:cs="Arial"/>
+                <w:b w:val="0"/>
+                <w:sz w:val="22"/>
+                <w:szCs w:val="22"/>
+              </w:rPr>
+              <w:t>Número total de não conformidades – NTNC</w:t>
+            </w:r>
+          </w:p>
+          <w:p>
+            <w:pPr>
+              <w:rPr>
+                <w:rStyle w:val="Forte"/>
+                <w:rFonts w:ascii="Arial" w:hAnsi="Arial" w:cs="Arial"/>
+                <w:b w:val="0"/>
+                <w:sz w:val="22"/>
+                <w:szCs w:val="22"/>
+              </w:rPr>
+            </w:pPr>
+          </w:p>
+          <w:p>
+            <w:pPr>
+              <w:rPr>
+                <w:rStyle w:val="Forte"/>
+                <w:rFonts w:ascii="Arial" w:hAnsi="Arial" w:cs="Arial"/>
+                <w:b w:val="0"/>
+                <w:sz w:val="22"/>
+                <w:szCs w:val="22"/>
+              </w:rPr>
+            </w:pPr>
+            <w:r>
+              <w:rPr>
+                <w:rStyle w:val="Forte"/>
+                <w:rFonts w:ascii="Arial" w:hAnsi="Arial" w:cs="Arial"/>
+                <w:b w:val="0"/>
+                <w:sz w:val="22"/>
+                <w:szCs w:val="22"/>
+              </w:rPr>
+              <w:lastRenderedPageBreak/>
+              <w:t>IGQ = (NTNC/</w:t>
+            </w:r>
+            <w:proofErr w:type="spellStart"/>
+            <w:proofErr w:type="gramStart"/>
+            <w:r>
+              <w:rPr>
+                <w:rStyle w:val="Forte"/>
+                <w:rFonts w:ascii="Arial" w:hAnsi="Arial" w:cs="Arial"/>
+                <w:b w:val="0"/>
+                <w:sz w:val="22"/>
+                <w:szCs w:val="22"/>
+              </w:rPr>
+              <w:t>ContNAP</w:t>
+            </w:r>
+            <w:proofErr w:type="spellEnd"/>
+            <w:r>
+              <w:rPr>
+                <w:rStyle w:val="Forte"/>
+                <w:rFonts w:ascii="Arial" w:hAnsi="Arial" w:cs="Arial"/>
+                <w:b w:val="0"/>
+                <w:sz w:val="22"/>
+                <w:szCs w:val="22"/>
+              </w:rPr>
+              <w:t>)*</w:t>
+            </w:r>
+            <w:proofErr w:type="gramEnd"/>
+            <w:r>
+              <w:rPr>
+                <w:rStyle w:val="Forte"/>
+                <w:rFonts w:ascii="Arial" w:hAnsi="Arial" w:cs="Arial"/>
+                <w:b w:val="0"/>
+                <w:sz w:val="22"/>
+                <w:szCs w:val="22"/>
+              </w:rPr>
+              <w:t>100.</w:t>
             </w:r>
           </w:p>
         </w:tc>
@@ -2592,6 +2696,7 @@
                 <w:sz w:val="22"/>
                 <w:szCs w:val="22"/>
               </w:rPr>
+              <w:lastRenderedPageBreak/>
               <w:t>Análise</w:t>
             </w:r>
           </w:p>
@@ -2618,81 +2723,201 @@
                 <w:sz w:val="22"/>
                 <w:szCs w:val="22"/>
               </w:rPr>
-              <w:t>ICB &lt;= 10% BAIXO</w:t>
-            </w:r>
-          </w:p>
-          <w:p>
-            <w:pPr>
-              <w:rPr>
-                <w:rStyle w:val="Forte"/>
-                <w:rFonts w:ascii="Arial" w:hAnsi="Arial" w:cs="Arial"/>
-                <w:b w:val="0"/>
-                <w:sz w:val="22"/>
-                <w:szCs w:val="22"/>
-              </w:rPr>
-            </w:pPr>
-            <w:r>
-              <w:rPr>
-                <w:rStyle w:val="Forte"/>
-                <w:rFonts w:ascii="Arial" w:hAnsi="Arial" w:cs="Arial"/>
-                <w:b w:val="0"/>
-                <w:sz w:val="22"/>
-                <w:szCs w:val="22"/>
-              </w:rPr>
-              <w:t>ICB &lt;= 30% MÉDIO</w:t>
-            </w:r>
-          </w:p>
-          <w:p>
-            <w:pPr>
-              <w:rPr>
-                <w:rStyle w:val="Forte"/>
-                <w:rFonts w:ascii="Arial" w:hAnsi="Arial" w:cs="Arial"/>
-                <w:b w:val="0"/>
-                <w:sz w:val="22"/>
-                <w:szCs w:val="22"/>
-              </w:rPr>
-            </w:pPr>
-            <w:r>
-              <w:rPr>
-                <w:rStyle w:val="Forte"/>
-                <w:rFonts w:ascii="Arial" w:hAnsi="Arial" w:cs="Arial"/>
-                <w:b w:val="0"/>
-                <w:sz w:val="22"/>
-                <w:szCs w:val="22"/>
-              </w:rPr>
-              <w:t>ICB &gt;   30% ALTO</w:t>
-            </w:r>
-          </w:p>
-          <w:p>
-            <w:pPr>
-              <w:rPr>
-                <w:rStyle w:val="Forte"/>
-                <w:rFonts w:ascii="Arial" w:hAnsi="Arial" w:cs="Arial"/>
-                <w:b w:val="0"/>
-                <w:sz w:val="22"/>
-                <w:szCs w:val="22"/>
-              </w:rPr>
-            </w:pPr>
-          </w:p>
-          <w:p>
-            <w:pPr>
-              <w:rPr>
-                <w:rStyle w:val="Forte"/>
-                <w:rFonts w:ascii="Arial" w:hAnsi="Arial" w:cs="Arial"/>
-                <w:b w:val="0"/>
-                <w:sz w:val="22"/>
-                <w:szCs w:val="22"/>
-              </w:rPr>
-            </w:pPr>
-            <w:r>
-              <w:rPr>
-                <w:rStyle w:val="Forte"/>
-                <w:rFonts w:ascii="Arial" w:hAnsi="Arial" w:cs="Arial"/>
-                <w:b w:val="0"/>
-                <w:sz w:val="22"/>
-                <w:szCs w:val="22"/>
-              </w:rPr>
-              <w:t>A Meta é obter ICB BAIXO</w:t>
+              <w:t>IGQ</w:t>
+            </w:r>
+            <w:r>
+              <w:rPr>
+                <w:rStyle w:val="Forte"/>
+                <w:rFonts w:ascii="Arial" w:hAnsi="Arial" w:cs="Arial"/>
+                <w:b w:val="0"/>
+                <w:sz w:val="22"/>
+                <w:szCs w:val="22"/>
+              </w:rPr>
+              <w:t xml:space="preserve"> </w:t>
+            </w:r>
+            <w:r>
+              <w:rPr>
+                <w:rStyle w:val="Forte"/>
+                <w:rFonts w:ascii="Arial" w:hAnsi="Arial" w:cs="Arial"/>
+                <w:b w:val="0"/>
+                <w:sz w:val="22"/>
+                <w:szCs w:val="22"/>
+              </w:rPr>
+              <w:t>&gt; 80</w:t>
+            </w:r>
+            <w:r>
+              <w:rPr>
+                <w:rStyle w:val="Forte"/>
+                <w:rFonts w:ascii="Arial" w:hAnsi="Arial" w:cs="Arial"/>
+                <w:b w:val="0"/>
+                <w:sz w:val="22"/>
+                <w:szCs w:val="22"/>
+              </w:rPr>
+              <w:t xml:space="preserve">% </w:t>
+            </w:r>
+            <w:r>
+              <w:rPr>
+                <w:rStyle w:val="Forte"/>
+                <w:rFonts w:ascii="Arial" w:hAnsi="Arial" w:cs="Arial"/>
+                <w:b w:val="0"/>
+                <w:sz w:val="22"/>
+                <w:szCs w:val="22"/>
+              </w:rPr>
+              <w:t>ALTO</w:t>
+            </w:r>
+          </w:p>
+          <w:p>
+            <w:pPr>
+              <w:rPr>
+                <w:rStyle w:val="Forte"/>
+                <w:rFonts w:ascii="Arial" w:hAnsi="Arial" w:cs="Arial"/>
+                <w:b w:val="0"/>
+                <w:sz w:val="22"/>
+                <w:szCs w:val="22"/>
+              </w:rPr>
+            </w:pPr>
+            <w:r>
+              <w:rPr>
+                <w:rStyle w:val="Forte"/>
+                <w:rFonts w:ascii="Arial" w:hAnsi="Arial" w:cs="Arial"/>
+                <w:b w:val="0"/>
+                <w:sz w:val="22"/>
+                <w:szCs w:val="22"/>
+              </w:rPr>
+              <w:t>IGQ</w:t>
+            </w:r>
+            <w:r>
+              <w:rPr>
+                <w:rStyle w:val="Forte"/>
+                <w:rFonts w:ascii="Arial" w:hAnsi="Arial" w:cs="Arial"/>
+                <w:b w:val="0"/>
+                <w:sz w:val="22"/>
+                <w:szCs w:val="22"/>
+              </w:rPr>
+              <w:t xml:space="preserve"> </w:t>
+            </w:r>
+            <w:r>
+              <w:rPr>
+                <w:rStyle w:val="Forte"/>
+                <w:rFonts w:ascii="Arial" w:hAnsi="Arial" w:cs="Arial"/>
+                <w:b w:val="0"/>
+                <w:sz w:val="22"/>
+                <w:szCs w:val="22"/>
+              </w:rPr>
+              <w:t>=</w:t>
+            </w:r>
+            <w:r>
+              <w:rPr>
+                <w:rStyle w:val="Forte"/>
+                <w:rFonts w:ascii="Arial" w:hAnsi="Arial" w:cs="Arial"/>
+                <w:b w:val="0"/>
+                <w:sz w:val="22"/>
+                <w:szCs w:val="22"/>
+              </w:rPr>
+              <w:t>&gt; 70</w:t>
+            </w:r>
+            <w:r>
+              <w:rPr>
+                <w:rStyle w:val="Forte"/>
+                <w:rFonts w:ascii="Arial" w:hAnsi="Arial" w:cs="Arial"/>
+                <w:b w:val="0"/>
+                <w:sz w:val="22"/>
+                <w:szCs w:val="22"/>
+              </w:rPr>
+              <w:t>% MÉDIO</w:t>
+            </w:r>
+          </w:p>
+          <w:p>
+            <w:pPr>
+              <w:rPr>
+                <w:rStyle w:val="Forte"/>
+                <w:rFonts w:ascii="Arial" w:hAnsi="Arial" w:cs="Arial"/>
+                <w:b w:val="0"/>
+                <w:sz w:val="22"/>
+                <w:szCs w:val="22"/>
+              </w:rPr>
+            </w:pPr>
+            <w:r>
+              <w:rPr>
+                <w:rStyle w:val="Forte"/>
+                <w:rFonts w:ascii="Arial" w:hAnsi="Arial" w:cs="Arial"/>
+                <w:b w:val="0"/>
+                <w:sz w:val="22"/>
+                <w:szCs w:val="22"/>
+              </w:rPr>
+              <w:t xml:space="preserve">IGQ </w:t>
+            </w:r>
+            <w:r>
+              <w:rPr>
+                <w:rStyle w:val="Forte"/>
+                <w:rFonts w:ascii="Arial" w:hAnsi="Arial" w:cs="Arial"/>
+                <w:b w:val="0"/>
+                <w:sz w:val="22"/>
+                <w:szCs w:val="22"/>
+              </w:rPr>
+              <w:t>&lt; 70</w:t>
+            </w:r>
+            <w:r>
+              <w:rPr>
+                <w:rStyle w:val="Forte"/>
+                <w:rFonts w:ascii="Arial" w:hAnsi="Arial" w:cs="Arial"/>
+                <w:b w:val="0"/>
+                <w:sz w:val="22"/>
+                <w:szCs w:val="22"/>
+              </w:rPr>
+              <w:t xml:space="preserve">% </w:t>
+            </w:r>
+            <w:r>
+              <w:rPr>
+                <w:rStyle w:val="Forte"/>
+                <w:rFonts w:ascii="Arial" w:hAnsi="Arial" w:cs="Arial"/>
+                <w:b w:val="0"/>
+                <w:sz w:val="22"/>
+                <w:szCs w:val="22"/>
+              </w:rPr>
+              <w:t>BAIXO</w:t>
+            </w:r>
+          </w:p>
+          <w:p>
+            <w:pPr>
+              <w:rPr>
+                <w:rStyle w:val="Forte"/>
+                <w:rFonts w:ascii="Arial" w:hAnsi="Arial" w:cs="Arial"/>
+                <w:b w:val="0"/>
+                <w:sz w:val="22"/>
+                <w:szCs w:val="22"/>
+              </w:rPr>
+            </w:pPr>
+          </w:p>
+          <w:p>
+            <w:pPr>
+              <w:rPr>
+                <w:rStyle w:val="Forte"/>
+                <w:rFonts w:ascii="Arial" w:hAnsi="Arial" w:cs="Arial"/>
+                <w:b w:val="0"/>
+                <w:sz w:val="22"/>
+                <w:szCs w:val="22"/>
+              </w:rPr>
+            </w:pPr>
+            <w:r>
+              <w:rPr>
+                <w:rStyle w:val="Forte"/>
+                <w:rFonts w:ascii="Arial" w:hAnsi="Arial" w:cs="Arial"/>
+                <w:b w:val="0"/>
+                <w:sz w:val="22"/>
+                <w:szCs w:val="22"/>
+              </w:rPr>
+              <w:t xml:space="preserve">A Meta é obter </w:t>
+            </w:r>
+            <w:r>
+              <w:rPr>
+                <w:rStyle w:val="Forte"/>
+                <w:rFonts w:ascii="Arial" w:hAnsi="Arial" w:cs="Arial"/>
+                <w:b w:val="0"/>
+                <w:sz w:val="22"/>
+                <w:szCs w:val="22"/>
+              </w:rPr>
+              <w:t>IGQ ALTO.</w:t>
             </w:r>
           </w:p>
         </w:tc>
@@ -4102,6 +4327,7 @@
               <w:rPr>
                 <w:rFonts w:ascii="Arial" w:hAnsi="Arial" w:cs="Arial"/>
               </w:rPr>
+              <w:lastRenderedPageBreak/>
               <w:t>responsável.</w:t>
             </w:r>
             <w:r>
@@ -4245,14 +4471,7 @@
               <w:rPr>
                 <w:rFonts w:ascii="Arial" w:hAnsi="Arial" w:cs="Arial"/>
               </w:rPr>
-              <w:t xml:space="preserve"> Identificar uma sequência numerada de tarefas que realizam o </w:t>
-            </w:r>
-            <w:r>
-              <w:rPr>
-                <w:rFonts w:ascii="Arial" w:hAnsi="Arial" w:cs="Arial"/>
-              </w:rPr>
-              <w:lastRenderedPageBreak/>
-              <w:t xml:space="preserve">objetivo da atividade. </w:t>
+              <w:t xml:space="preserve"> Identificar uma sequência numerada de tarefas que realizam o objetivo da atividade. </w:t>
             </w:r>
             <w:r>
               <w:rPr>
@@ -4789,6 +5008,8 @@
           <w:bCs/>
         </w:rPr>
       </w:pPr>
+      <w:bookmarkStart w:id="0" w:name="_GoBack"/>
+      <w:bookmarkEnd w:id="0"/>
     </w:p>
     <w:sectPr>
       <w:pgSz w:w="11900" w:h="16840"/>

</xml_diff>

<commit_message>
add item 3,6,7 template GQA
</commit_message>
<xml_diff>
--- a/Processo/Definição/Template GQA.docx
+++ b/Processo/Definição/Template GQA.docx
@@ -293,75 +293,6 @@
     </w:p>
     <w:p>
       <w:pPr>
-        <w:ind w:left="360"/>
-        <w:jc w:val="both"/>
-        <w:rPr>
-          <w:rFonts w:ascii="Arial" w:hAnsi="Arial" w:cs="Arial"/>
-        </w:rPr>
-      </w:pPr>
-      <w:proofErr w:type="gramStart"/>
-      <w:r>
-        <w:rPr>
-          <w:rFonts w:ascii="Arial" w:hAnsi="Arial" w:cs="Arial"/>
-        </w:rPr>
-        <w:t>&lt;Definir</w:t>
-      </w:r>
-      <w:proofErr w:type="gramEnd"/>
-      <w:r>
-        <w:rPr>
-          <w:rFonts w:ascii="Arial" w:hAnsi="Arial" w:cs="Arial"/>
-        </w:rPr>
-        <w:t xml:space="preserve"> duas</w:t>
-      </w:r>
-      <w:r>
-        <w:rPr>
-          <w:rFonts w:ascii="Arial" w:hAnsi="Arial" w:cs="Arial"/>
-        </w:rPr>
-        <w:t xml:space="preserve"> políticas organizacionais que se aplicam ao processo. Políticas são orientações da Direção sobre o processo, logo devem ser conhecidas e praticadas por t</w:t>
-      </w:r>
-      <w:r>
-        <w:rPr>
-          <w:rFonts w:ascii="Arial" w:hAnsi="Arial" w:cs="Arial"/>
-        </w:rPr>
-        <w:t xml:space="preserve">odos os envolvidos no </w:t>
-      </w:r>
-      <w:proofErr w:type="gramStart"/>
-      <w:r>
-        <w:rPr>
-          <w:rFonts w:ascii="Arial" w:hAnsi="Arial" w:cs="Arial"/>
-        </w:rPr>
-        <w:t>processo.</w:t>
-      </w:r>
-      <w:r>
-        <w:rPr>
-          <w:rFonts w:ascii="Arial" w:hAnsi="Arial" w:cs="Arial"/>
-        </w:rPr>
-        <w:t>&gt;</w:t>
-      </w:r>
-      <w:proofErr w:type="gramEnd"/>
-    </w:p>
-    <w:p>
-      <w:pPr>
-        <w:ind w:left="360"/>
-        <w:jc w:val="both"/>
-        <w:outlineLvl w:val="0"/>
-        <w:rPr>
-          <w:rStyle w:val="Forte"/>
-          <w:rFonts w:ascii="Arial" w:hAnsi="Arial" w:cs="Arial"/>
-          <w:bCs w:val="0"/>
-        </w:rPr>
-      </w:pPr>
-      <w:r>
-        <w:rPr>
-          <w:rStyle w:val="Forte"/>
-          <w:rFonts w:ascii="Arial" w:hAnsi="Arial" w:cs="Arial"/>
-          <w:bCs w:val="0"/>
-        </w:rPr>
-        <w:t>Exemplo:</w:t>
-      </w:r>
-    </w:p>
-    <w:p>
-      <w:pPr>
         <w:pStyle w:val="PargrafodaLista"/>
         <w:numPr>
           <w:ilvl w:val="0"/>
@@ -372,11 +303,13 @@
           <w:rFonts w:ascii="Arial" w:hAnsi="Arial" w:cs="Arial"/>
         </w:rPr>
       </w:pPr>
+      <w:bookmarkStart w:id="0" w:name="_GoBack"/>
+      <w:bookmarkEnd w:id="0"/>
       <w:r>
         <w:rPr>
           <w:rFonts w:ascii="Arial" w:hAnsi="Arial" w:cs="Arial"/>
         </w:rPr>
-        <w:t>Toda nova versão de software desenvolvido deverá ter uma baseline de produto completa o suficiente para colocar a mesma em produção;</w:t>
+        <w:t>Deve-se manter o registro de todas antigas e novas ações corretivas para fim de segurança.</w:t>
       </w:r>
     </w:p>
     <w:p>
@@ -398,7 +331,7 @@
         <w:rPr>
           <w:rFonts w:ascii="Arial" w:hAnsi="Arial" w:cs="Arial"/>
         </w:rPr>
-        <w:t>Toda baseline de projeto e de produto deverá ser auditada.</w:t>
+        <w:t>Todo novo Feedback deve ser informado a todos da equipe, sem qualquer tipo de restrição.</w:t>
       </w:r>
     </w:p>
     <w:p>
@@ -2972,49 +2905,6 @@
           <w:rFonts w:ascii="Arial" w:hAnsi="Arial" w:cs="Arial"/>
         </w:rPr>
       </w:pPr>
-      <w:proofErr w:type="gramStart"/>
-      <w:r>
-        <w:rPr>
-          <w:rFonts w:ascii="Arial" w:hAnsi="Arial" w:cs="Arial"/>
-        </w:rPr>
-        <w:t>&lt;Definir</w:t>
-      </w:r>
-      <w:proofErr w:type="gramEnd"/>
-      <w:r>
-        <w:rPr>
-          <w:rFonts w:ascii="Arial" w:hAnsi="Arial" w:cs="Arial"/>
-        </w:rPr>
-        <w:t xml:space="preserve"> </w:t>
-      </w:r>
-      <w:r>
-        <w:rPr>
-          <w:rFonts w:ascii="Arial" w:hAnsi="Arial" w:cs="Arial"/>
-        </w:rPr>
-        <w:t>as comunicações relevantes para o processo</w:t>
-      </w:r>
-      <w:r>
-        <w:rPr>
-          <w:rFonts w:ascii="Arial" w:hAnsi="Arial" w:cs="Arial"/>
-        </w:rPr>
-        <w:t>&gt;</w:t>
-      </w:r>
-    </w:p>
-    <w:p>
-      <w:pPr>
-        <w:pStyle w:val="PargrafodaLista"/>
-        <w:ind w:left="360"/>
-        <w:jc w:val="both"/>
-        <w:rPr>
-          <w:rFonts w:ascii="Arial" w:hAnsi="Arial" w:cs="Arial"/>
-        </w:rPr>
-      </w:pPr>
-      <w:r>
-        <w:rPr>
-          <w:rFonts w:ascii="Arial" w:hAnsi="Arial" w:cs="Arial"/>
-          <w:b/>
-        </w:rPr>
-        <w:t>Modelo:</w:t>
-      </w:r>
     </w:p>
     <w:tbl>
       <w:tblPr>
@@ -3084,7 +2974,7 @@
                 <w:sz w:val="22"/>
                 <w:szCs w:val="22"/>
               </w:rPr>
-              <w:t>&lt;Nome da Comunicação&gt;</w:t>
+              <w:t>Distribuição do Feedback</w:t>
             </w:r>
           </w:p>
         </w:tc>
@@ -3146,7 +3036,7 @@
                 <w:sz w:val="22"/>
                 <w:szCs w:val="22"/>
               </w:rPr>
-              <w:t>&lt;Papel responsável pela emissão da comunicação&gt;</w:t>
+              <w:t>Grupo de garantia de qualidade (GGQ)</w:t>
             </w:r>
           </w:p>
         </w:tc>
@@ -3197,47 +3087,15 @@
                 <w:szCs w:val="22"/>
               </w:rPr>
             </w:pPr>
-            <w:proofErr w:type="gramStart"/>
-            <w:r>
-              <w:rPr>
-                <w:rStyle w:val="Forte"/>
-                <w:rFonts w:ascii="Arial" w:hAnsi="Arial" w:cs="Arial"/>
-                <w:b w:val="0"/>
-                <w:sz w:val="22"/>
-                <w:szCs w:val="22"/>
-              </w:rPr>
-              <w:t>&lt;Papeis</w:t>
-            </w:r>
-            <w:proofErr w:type="gramEnd"/>
-            <w:r>
-              <w:rPr>
-                <w:rStyle w:val="Forte"/>
-                <w:rFonts w:ascii="Arial" w:hAnsi="Arial" w:cs="Arial"/>
-                <w:b w:val="0"/>
-                <w:sz w:val="22"/>
-                <w:szCs w:val="22"/>
-              </w:rPr>
-              <w:t xml:space="preserve"> receptor</w:t>
-            </w:r>
-            <w:r>
-              <w:rPr>
-                <w:rStyle w:val="Forte"/>
-                <w:rFonts w:ascii="Arial" w:hAnsi="Arial" w:cs="Arial"/>
-                <w:b w:val="0"/>
-                <w:sz w:val="22"/>
-                <w:szCs w:val="22"/>
-              </w:rPr>
-              <w:t>e</w:t>
-            </w:r>
-            <w:r>
-              <w:rPr>
-                <w:rStyle w:val="Forte"/>
-                <w:rFonts w:ascii="Arial" w:hAnsi="Arial" w:cs="Arial"/>
-                <w:b w:val="0"/>
-                <w:sz w:val="22"/>
-                <w:szCs w:val="22"/>
-              </w:rPr>
-              <w:t>s da comunicação&gt;</w:t>
+            <w:r>
+              <w:rPr>
+                <w:rStyle w:val="Forte"/>
+                <w:rFonts w:ascii="Arial" w:hAnsi="Arial" w:cs="Arial"/>
+                <w:b w:val="0"/>
+                <w:sz w:val="22"/>
+                <w:szCs w:val="22"/>
+              </w:rPr>
+              <w:t>Todos os integrantes da equipe do processo de gerência de qualidade</w:t>
             </w:r>
           </w:p>
         </w:tc>
@@ -3296,7 +3154,7 @@
                 <w:sz w:val="22"/>
                 <w:szCs w:val="22"/>
               </w:rPr>
-              <w:t>&lt;Mensagem comunicada&gt;</w:t>
+              <w:t xml:space="preserve">Alerta com o retorno do feedback do processo </w:t>
             </w:r>
           </w:p>
         </w:tc>
@@ -3355,7 +3213,7 @@
                 <w:sz w:val="22"/>
                 <w:szCs w:val="22"/>
               </w:rPr>
-              <w:t>&lt;Forma de comunicação&gt;</w:t>
+              <w:t>Oral, E-mail</w:t>
             </w:r>
           </w:p>
         </w:tc>
@@ -3406,47 +3264,15 @@
                 <w:szCs w:val="22"/>
               </w:rPr>
             </w:pPr>
-            <w:proofErr w:type="gramStart"/>
-            <w:r>
-              <w:rPr>
-                <w:rStyle w:val="Forte"/>
-                <w:rFonts w:ascii="Arial" w:hAnsi="Arial" w:cs="Arial"/>
-                <w:b w:val="0"/>
-                <w:sz w:val="22"/>
-                <w:szCs w:val="22"/>
-              </w:rPr>
-              <w:t>&lt;Quando</w:t>
-            </w:r>
-            <w:proofErr w:type="gramEnd"/>
-            <w:r>
-              <w:rPr>
-                <w:rStyle w:val="Forte"/>
-                <w:rFonts w:ascii="Arial" w:hAnsi="Arial" w:cs="Arial"/>
-                <w:b w:val="0"/>
-                <w:sz w:val="22"/>
-                <w:szCs w:val="22"/>
-              </w:rPr>
-              <w:t xml:space="preserve"> a comunicaçã</w:t>
-            </w:r>
-            <w:r>
-              <w:rPr>
-                <w:rStyle w:val="Forte"/>
-                <w:rFonts w:ascii="Arial" w:hAnsi="Arial" w:cs="Arial"/>
-                <w:b w:val="0"/>
-                <w:sz w:val="22"/>
-                <w:szCs w:val="22"/>
-              </w:rPr>
-              <w:t>o deve ocorr</w:t>
-            </w:r>
-            <w:r>
-              <w:rPr>
-                <w:rStyle w:val="Forte"/>
-                <w:rFonts w:ascii="Arial" w:hAnsi="Arial" w:cs="Arial"/>
-                <w:b w:val="0"/>
-                <w:sz w:val="22"/>
-                <w:szCs w:val="22"/>
-              </w:rPr>
-              <w:t>er&gt;</w:t>
+            <w:r>
+              <w:rPr>
+                <w:rStyle w:val="Forte"/>
+                <w:rFonts w:ascii="Arial" w:hAnsi="Arial" w:cs="Arial"/>
+                <w:b w:val="0"/>
+                <w:sz w:val="22"/>
+                <w:szCs w:val="22"/>
+              </w:rPr>
+              <w:t>Quando alguma ação corretiva for implantada e surtir resultados.</w:t>
             </w:r>
           </w:p>
         </w:tc>
@@ -3454,39 +3280,11 @@
     </w:tbl>
     <w:p>
       <w:pPr>
-        <w:pStyle w:val="PargrafodaLista"/>
-        <w:ind w:left="360"/>
-        <w:rPr>
-          <w:rStyle w:val="Forte"/>
-          <w:rFonts w:ascii="Arial" w:hAnsi="Arial" w:cs="Arial"/>
-          <w:sz w:val="32"/>
-          <w:szCs w:val="32"/>
-        </w:rPr>
-      </w:pPr>
-    </w:p>
-    <w:p>
-      <w:pPr>
-        <w:pStyle w:val="PargrafodaLista"/>
-        <w:ind w:left="360"/>
         <w:jc w:val="both"/>
         <w:rPr>
           <w:rFonts w:ascii="Arial" w:hAnsi="Arial" w:cs="Arial"/>
         </w:rPr>
       </w:pPr>
-      <w:r>
-        <w:rPr>
-          <w:rFonts w:ascii="Arial" w:hAnsi="Arial" w:cs="Arial"/>
-          <w:b/>
-        </w:rPr>
-        <w:t>Exemplo</w:t>
-      </w:r>
-      <w:r>
-        <w:rPr>
-          <w:rFonts w:ascii="Arial" w:hAnsi="Arial" w:cs="Arial"/>
-          <w:b/>
-        </w:rPr>
-        <w:t>:</w:t>
-      </w:r>
     </w:p>
     <w:tbl>
       <w:tblPr>
@@ -3556,7 +3354,7 @@
                 <w:sz w:val="22"/>
                 <w:szCs w:val="22"/>
               </w:rPr>
-              <w:t>Estabelecimento do Sistema de Gestão de Configuração</w:t>
+              <w:t xml:space="preserve">Resultado da ação corretivas </w:t>
             </w:r>
           </w:p>
         </w:tc>
@@ -3618,7 +3416,17 @@
                 <w:sz w:val="22"/>
                 <w:szCs w:val="22"/>
               </w:rPr>
-              <w:t>Gerente de Configuração</w:t>
+              <w:t>G</w:t>
+            </w:r>
+            <w:r>
+              <w:rPr>
+                <w:rStyle w:val="Forte"/>
+                <w:rFonts w:ascii="Arial" w:hAnsi="Arial" w:cs="Arial"/>
+                <w:b w:val="0"/>
+                <w:sz w:val="22"/>
+                <w:szCs w:val="22"/>
+              </w:rPr>
+              <w:t>rupo de garantia de qualidade (GGQ)</w:t>
             </w:r>
           </w:p>
         </w:tc>
@@ -3677,7 +3485,7 @@
                 <w:sz w:val="22"/>
                 <w:szCs w:val="22"/>
               </w:rPr>
-              <w:t>Todos os integrantes da equipe técnica do projeto</w:t>
+              <w:t>Equipe de gerência</w:t>
             </w:r>
           </w:p>
         </w:tc>
@@ -3736,29 +3544,7 @@
                 <w:sz w:val="22"/>
                 <w:szCs w:val="22"/>
               </w:rPr>
-              <w:t xml:space="preserve">Disponibilidade e forma de acesso ao sistema de Gestão de </w:t>
-            </w:r>
-            <w:proofErr w:type="spellStart"/>
-            <w:r>
-              <w:rPr>
-                <w:rStyle w:val="Forte"/>
-                <w:rFonts w:ascii="Arial" w:hAnsi="Arial" w:cs="Arial"/>
-                <w:b w:val="0"/>
-                <w:sz w:val="22"/>
-                <w:szCs w:val="22"/>
-              </w:rPr>
-              <w:t>Cofiguração</w:t>
-            </w:r>
-            <w:proofErr w:type="spellEnd"/>
-            <w:r>
-              <w:rPr>
-                <w:rStyle w:val="Forte"/>
-                <w:rFonts w:ascii="Arial" w:hAnsi="Arial" w:cs="Arial"/>
-                <w:b w:val="0"/>
-                <w:sz w:val="22"/>
-                <w:szCs w:val="22"/>
-              </w:rPr>
-              <w:t>.</w:t>
+              <w:t>Resultado das ações corretivas realizadas no processo</w:t>
             </w:r>
           </w:p>
         </w:tc>
@@ -3817,7 +3603,7 @@
                 <w:sz w:val="22"/>
                 <w:szCs w:val="22"/>
               </w:rPr>
-              <w:t>E-mail</w:t>
+              <w:t>Oral, E-mail</w:t>
             </w:r>
           </w:p>
         </w:tc>
@@ -3876,7 +3662,29 @@
                 <w:sz w:val="22"/>
                 <w:szCs w:val="22"/>
               </w:rPr>
-              <w:t>Ao final da atividade “Planejar Gerência de Configuração”</w:t>
+              <w:t xml:space="preserve">Ao final da </w:t>
+            </w:r>
+            <w:proofErr w:type="gramStart"/>
+            <w:r>
+              <w:rPr>
+                <w:rStyle w:val="Forte"/>
+                <w:rFonts w:ascii="Arial" w:hAnsi="Arial" w:cs="Arial"/>
+                <w:b w:val="0"/>
+                <w:sz w:val="22"/>
+                <w:szCs w:val="22"/>
+              </w:rPr>
+              <w:t>atividade Acompanhar</w:t>
+            </w:r>
+            <w:proofErr w:type="gramEnd"/>
+            <w:r>
+              <w:rPr>
+                <w:rStyle w:val="Forte"/>
+                <w:rFonts w:ascii="Arial" w:hAnsi="Arial" w:cs="Arial"/>
+                <w:b w:val="0"/>
+                <w:sz w:val="22"/>
+                <w:szCs w:val="22"/>
+              </w:rPr>
+              <w:t xml:space="preserve"> andamento do tratamento.</w:t>
             </w:r>
           </w:p>
         </w:tc>
@@ -4327,7 +4135,6 @@
               <w:rPr>
                 <w:rFonts w:ascii="Arial" w:hAnsi="Arial" w:cs="Arial"/>
               </w:rPr>
-              <w:lastRenderedPageBreak/>
               <w:t>responsável.</w:t>
             </w:r>
             <w:r>
@@ -4400,7 +4207,14 @@
               <w:rPr>
                 <w:rFonts w:ascii="Arial" w:hAnsi="Arial" w:cs="Arial"/>
               </w:rPr>
-              <w:t xml:space="preserve"> os papéis que devem apoiar a execução da atividade. Informar “Não se aplica” se não houver apoio à execução da atividade. </w:t>
+              <w:t xml:space="preserve"> os papéis que devem apoiar a execução </w:t>
+            </w:r>
+            <w:r>
+              <w:rPr>
+                <w:rFonts w:ascii="Arial" w:hAnsi="Arial" w:cs="Arial"/>
+              </w:rPr>
+              <w:lastRenderedPageBreak/>
+              <w:t xml:space="preserve">da atividade. Informar “Não se aplica” se não houver apoio à execução da atividade. </w:t>
             </w:r>
             <w:r>
               <w:rPr>
@@ -4432,6 +4246,7 @@
                 <w:b/>
                 <w:bCs/>
               </w:rPr>
+              <w:lastRenderedPageBreak/>
               <w:t>Tarefas</w:t>
             </w:r>
           </w:p>
@@ -5008,8 +4823,6 @@
           <w:bCs/>
         </w:rPr>
       </w:pPr>
-      <w:bookmarkStart w:id="0" w:name="_GoBack"/>
-      <w:bookmarkEnd w:id="0"/>
     </w:p>
     <w:sectPr>
       <w:pgSz w:w="11900" w:h="16840"/>

</xml_diff>